<commit_message>
refactor wysiwyg editor docs for summernote refactor
</commit_message>
<xml_diff>
--- a/wp-content/plugins/lion-docs/docs/word/general/the-text-editor.docx
+++ b/wp-content/plugins/lion-docs/docs/word/general/the-text-editor.docx
@@ -63,10 +63,10 @@
           <w:szCs w:val="22"/>
         </w:rPr>
         <w:drawing>
-          <wp:inline distT="0" distB="0" distL="0" distR="0" wp14:anchorId="385CC273" wp14:editId="599C9862">
-            <wp:extent cx="5727700" cy="1249680"/>
-            <wp:effectExtent l="0" t="0" r="0" b="0"/>
-            <wp:docPr id="60" name="Picture 60"/>
+          <wp:inline distT="0" distB="0" distL="0" distR="0" wp14:anchorId="7F8CFD9F" wp14:editId="068404D0">
+            <wp:extent cx="4766553" cy="1544095"/>
+            <wp:effectExtent l="0" t="0" r="0" b="5715"/>
+            <wp:docPr id="6" name="Picture 6"/>
             <wp:cNvGraphicFramePr>
               <a:graphicFrameLocks xmlns:a="http://schemas.openxmlformats.org/drawingml/2006/main" noChangeAspect="1"/>
             </wp:cNvGraphicFramePr>
@@ -74,11 +74,11 @@
               <a:graphicData uri="http://schemas.openxmlformats.org/drawingml/2006/picture">
                 <pic:pic xmlns:pic="http://schemas.openxmlformats.org/drawingml/2006/picture">
                   <pic:nvPicPr>
-                    <pic:cNvPr id="60" name="froala.png"/>
+                    <pic:cNvPr id="6" name="summernote-editor.png"/>
                     <pic:cNvPicPr/>
                   </pic:nvPicPr>
                   <pic:blipFill>
-                    <a:blip r:embed="rId4">
+                    <a:blip r:embed="rId5">
                       <a:extLst>
                         <a:ext uri="{28A0092B-C50C-407E-A947-70E740481C1C}">
                           <a14:useLocalDpi xmlns:a14="http://schemas.microsoft.com/office/drawing/2010/main" val="0"/>
@@ -92,7 +92,7 @@
                   <pic:spPr>
                     <a:xfrm>
                       <a:off x="0" y="0"/>
-                      <a:ext cx="5727700" cy="1249680"/>
+                      <a:ext cx="4787877" cy="1551003"/>
                     </a:xfrm>
                     <a:prstGeom prst="rect">
                       <a:avLst/>
@@ -158,9 +158,16 @@
           <w:szCs w:val="22"/>
         </w:rPr>
       </w:pPr>
-    </w:p>
-    <w:p>
-      <w:pPr>
+      <w:bookmarkStart w:id="0" w:name="_GoBack"/>
+      <w:bookmarkEnd w:id="0"/>
+    </w:p>
+    <w:p>
+      <w:pPr>
+        <w:pStyle w:val="ListParagraph"/>
+        <w:numPr>
+          <w:ilvl w:val="0"/>
+          <w:numId w:val="1"/>
+        </w:numPr>
         <w:rPr>
           <w:sz w:val="22"/>
           <w:szCs w:val="22"/>
@@ -169,14 +176,12 @@
       <w:r>
         <w:rPr>
           <w:noProof/>
-          <w:sz w:val="22"/>
-          <w:szCs w:val="22"/>
         </w:rPr>
         <w:drawing>
-          <wp:inline distT="0" distB="0" distL="0" distR="0" wp14:anchorId="678EC2F0" wp14:editId="6AD95B22">
-            <wp:extent cx="446104" cy="456052"/>
-            <wp:effectExtent l="0" t="0" r="0" b="1270"/>
-            <wp:docPr id="61" name="Picture 61"/>
+          <wp:inline distT="0" distB="0" distL="0" distR="0" wp14:anchorId="015322C3" wp14:editId="4E77EB24">
+            <wp:extent cx="330457" cy="340169"/>
+            <wp:effectExtent l="0" t="0" r="0" b="3175"/>
+            <wp:docPr id="2" name="Picture 2"/>
             <wp:cNvGraphicFramePr>
               <a:graphicFrameLocks xmlns:a="http://schemas.openxmlformats.org/drawingml/2006/main" noChangeAspect="1"/>
             </wp:cNvGraphicFramePr>
@@ -184,24 +189,24 @@
               <a:graphicData uri="http://schemas.openxmlformats.org/drawingml/2006/picture">
                 <pic:pic xmlns:pic="http://schemas.openxmlformats.org/drawingml/2006/picture">
                   <pic:nvPicPr>
-                    <pic:cNvPr id="60" name="froala.png"/>
+                    <pic:cNvPr id="1" name="summernote-editor.png"/>
                     <pic:cNvPicPr/>
                   </pic:nvPicPr>
                   <pic:blipFill rotWithShape="1">
-                    <a:blip r:embed="rId4">
+                    <a:blip r:embed="rId6">
                       <a:extLst>
                         <a:ext uri="{28A0092B-C50C-407E-A947-70E740481C1C}">
                           <a14:useLocalDpi xmlns:a14="http://schemas.microsoft.com/office/drawing/2010/main" val="0"/>
                         </a:ext>
                       </a:extLst>
                     </a:blip>
-                    <a:srcRect l="1190" t="-14" r="90999" b="63416"/>
+                    <a:srcRect l="939" t="3453" r="92682" b="76423"/>
                     <a:stretch/>
                   </pic:blipFill>
                   <pic:spPr bwMode="auto">
                     <a:xfrm>
                       <a:off x="0" y="0"/>
-                      <a:ext cx="447395" cy="457371"/>
+                      <a:ext cx="333051" cy="342839"/>
                     </a:xfrm>
                     <a:prstGeom prst="rect">
                       <a:avLst/>
@@ -224,14 +229,7 @@
     </w:p>
     <w:p>
       <w:pPr>
-        <w:rPr>
-          <w:sz w:val="22"/>
-          <w:szCs w:val="22"/>
-        </w:rPr>
-      </w:pPr>
-    </w:p>
-    <w:p>
-      <w:pPr>
+        <w:ind w:firstLine="720"/>
         <w:rPr>
           <w:sz w:val="22"/>
           <w:szCs w:val="22"/>
@@ -271,6 +269,11 @@
     </w:p>
     <w:p>
       <w:pPr>
+        <w:pStyle w:val="ListParagraph"/>
+        <w:numPr>
+          <w:ilvl w:val="0"/>
+          <w:numId w:val="1"/>
+        </w:numPr>
         <w:rPr>
           <w:sz w:val="22"/>
           <w:szCs w:val="22"/>
@@ -279,14 +282,12 @@
       <w:r>
         <w:rPr>
           <w:noProof/>
-          <w:sz w:val="22"/>
-          <w:szCs w:val="22"/>
         </w:rPr>
         <w:drawing>
-          <wp:inline distT="0" distB="0" distL="0" distR="0" wp14:anchorId="2F8A2169" wp14:editId="61308EF0">
-            <wp:extent cx="398834" cy="437745"/>
+          <wp:inline distT="0" distB="0" distL="0" distR="0" wp14:anchorId="16882C5B" wp14:editId="2D6D876D">
+            <wp:extent cx="330650" cy="369597"/>
             <wp:effectExtent l="0" t="0" r="0" b="0"/>
-            <wp:docPr id="62" name="Picture 62"/>
+            <wp:docPr id="3" name="Picture 3"/>
             <wp:cNvGraphicFramePr>
               <a:graphicFrameLocks xmlns:a="http://schemas.openxmlformats.org/drawingml/2006/main" noChangeAspect="1"/>
             </wp:cNvGraphicFramePr>
@@ -294,24 +295,24 @@
               <a:graphicData uri="http://schemas.openxmlformats.org/drawingml/2006/picture">
                 <pic:pic xmlns:pic="http://schemas.openxmlformats.org/drawingml/2006/picture">
                   <pic:nvPicPr>
-                    <pic:cNvPr id="60" name="froala.png"/>
+                    <pic:cNvPr id="1" name="summernote-editor.png"/>
                     <pic:cNvPicPr/>
                   </pic:nvPicPr>
                   <pic:blipFill rotWithShape="1">
-                    <a:blip r:embed="rId4">
+                    <a:blip r:embed="rId6">
                       <a:extLst>
                         <a:ext uri="{28A0092B-C50C-407E-A947-70E740481C1C}">
                           <a14:useLocalDpi xmlns:a14="http://schemas.microsoft.com/office/drawing/2010/main" val="0"/>
                         </a:ext>
                       </a:extLst>
                     </a:blip>
-                    <a:srcRect l="8322" r="84706" b="64932"/>
+                    <a:srcRect l="6569" t="1726" r="87052" b="76423"/>
                     <a:stretch/>
                   </pic:blipFill>
                   <pic:spPr bwMode="auto">
                     <a:xfrm>
                       <a:off x="0" y="0"/>
-                      <a:ext cx="399289" cy="438245"/>
+                      <a:ext cx="333041" cy="372270"/>
                     </a:xfrm>
                     <a:prstGeom prst="rect">
                       <a:avLst/>
@@ -334,14 +335,7 @@
     </w:p>
     <w:p>
       <w:pPr>
-        <w:rPr>
-          <w:sz w:val="22"/>
-          <w:szCs w:val="22"/>
-        </w:rPr>
-      </w:pPr>
-    </w:p>
-    <w:p>
-      <w:pPr>
+        <w:ind w:firstLine="720"/>
         <w:rPr>
           <w:sz w:val="22"/>
           <w:szCs w:val="22"/>
@@ -381,6 +375,11 @@
     </w:p>
     <w:p>
       <w:pPr>
+        <w:pStyle w:val="ListParagraph"/>
+        <w:numPr>
+          <w:ilvl w:val="0"/>
+          <w:numId w:val="1"/>
+        </w:numPr>
         <w:rPr>
           <w:sz w:val="22"/>
           <w:szCs w:val="22"/>
@@ -389,14 +388,12 @@
       <w:r>
         <w:rPr>
           <w:noProof/>
-          <w:sz w:val="22"/>
-          <w:szCs w:val="22"/>
         </w:rPr>
         <w:drawing>
-          <wp:inline distT="0" distB="0" distL="0" distR="0" wp14:anchorId="1EE86634" wp14:editId="54A5AAA3">
-            <wp:extent cx="379379" cy="447472"/>
-            <wp:effectExtent l="0" t="0" r="1905" b="0"/>
-            <wp:docPr id="63" name="Picture 63"/>
+          <wp:inline distT="0" distB="0" distL="0" distR="0" wp14:anchorId="2B2FFBE8" wp14:editId="7CAA5B15">
+            <wp:extent cx="369300" cy="379238"/>
+            <wp:effectExtent l="0" t="0" r="0" b="1905"/>
+            <wp:docPr id="4" name="Picture 4"/>
             <wp:cNvGraphicFramePr>
               <a:graphicFrameLocks xmlns:a="http://schemas.openxmlformats.org/drawingml/2006/main" noChangeAspect="1"/>
             </wp:cNvGraphicFramePr>
@@ -404,24 +401,24 @@
               <a:graphicData uri="http://schemas.openxmlformats.org/drawingml/2006/picture">
                 <pic:pic xmlns:pic="http://schemas.openxmlformats.org/drawingml/2006/picture">
                   <pic:nvPicPr>
-                    <pic:cNvPr id="60" name="froala.png"/>
+                    <pic:cNvPr id="1" name="summernote-editor.png"/>
                     <pic:cNvPicPr/>
                   </pic:nvPicPr>
                   <pic:blipFill rotWithShape="1">
-                    <a:blip r:embed="rId4">
+                    <a:blip r:embed="rId6">
                       <a:extLst>
                         <a:ext uri="{28A0092B-C50C-407E-A947-70E740481C1C}">
                           <a14:useLocalDpi xmlns:a14="http://schemas.microsoft.com/office/drawing/2010/main" val="0"/>
                         </a:ext>
                       </a:extLst>
                     </a:blip>
-                    <a:srcRect l="15965" r="77403" b="64148"/>
+                    <a:srcRect l="12014" t="1151" r="80860" b="76423"/>
                     <a:stretch/>
                   </pic:blipFill>
                   <pic:spPr bwMode="auto">
                     <a:xfrm>
                       <a:off x="0" y="0"/>
-                      <a:ext cx="379853" cy="448032"/>
+                      <a:ext cx="372052" cy="382064"/>
                     </a:xfrm>
                     <a:prstGeom prst="rect">
                       <a:avLst/>
@@ -444,62 +441,51 @@
     </w:p>
     <w:p>
       <w:pPr>
-        <w:rPr>
-          <w:sz w:val="22"/>
-          <w:szCs w:val="22"/>
-        </w:rPr>
-      </w:pPr>
-    </w:p>
-    <w:p>
-      <w:pPr>
-        <w:rPr>
-          <w:sz w:val="22"/>
-          <w:szCs w:val="22"/>
-        </w:rPr>
-      </w:pPr>
-      <w:proofErr w:type="gramStart"/>
-      <w:r>
-        <w:rPr>
-          <w:sz w:val="22"/>
-          <w:szCs w:val="22"/>
-        </w:rPr>
-        <w:t xml:space="preserve">This </w:t>
-      </w:r>
+        <w:ind w:firstLine="720"/>
+        <w:rPr>
+          <w:sz w:val="22"/>
+          <w:szCs w:val="22"/>
+        </w:rPr>
+      </w:pPr>
       <w:r>
         <w:rPr>
           <w:sz w:val="22"/>
           <w:szCs w:val="22"/>
           <w:u w:val="single"/>
         </w:rPr>
-        <w:t>underlines</w:t>
-      </w:r>
-      <w:proofErr w:type="gramEnd"/>
+        <w:t>Underline</w:t>
+      </w:r>
       <w:r>
         <w:rPr>
           <w:sz w:val="22"/>
           <w:szCs w:val="22"/>
           <w:u w:val="single"/>
         </w:rPr>
-        <w:t xml:space="preserve"> </w:t>
-      </w:r>
-      <w:r>
-        <w:rPr>
-          <w:sz w:val="22"/>
-          <w:szCs w:val="22"/>
-        </w:rPr>
-        <w:t>text.</w:t>
-      </w:r>
-    </w:p>
-    <w:p>
-      <w:pPr>
-        <w:rPr>
-          <w:sz w:val="22"/>
-          <w:szCs w:val="22"/>
-        </w:rPr>
-      </w:pPr>
-    </w:p>
-    <w:p>
-      <w:pPr>
+        <w:t xml:space="preserve"> text</w:t>
+      </w:r>
+      <w:r>
+        <w:rPr>
+          <w:sz w:val="22"/>
+          <w:szCs w:val="22"/>
+        </w:rPr>
+        <w:t>.</w:t>
+      </w:r>
+    </w:p>
+    <w:p>
+      <w:pPr>
+        <w:rPr>
+          <w:sz w:val="22"/>
+          <w:szCs w:val="22"/>
+        </w:rPr>
+      </w:pPr>
+    </w:p>
+    <w:p>
+      <w:pPr>
+        <w:pStyle w:val="ListParagraph"/>
+        <w:numPr>
+          <w:ilvl w:val="0"/>
+          <w:numId w:val="1"/>
+        </w:numPr>
         <w:rPr>
           <w:sz w:val="22"/>
           <w:szCs w:val="22"/>
@@ -512,10 +498,10 @@
           <w:szCs w:val="22"/>
         </w:rPr>
         <w:drawing>
-          <wp:inline distT="0" distB="0" distL="0" distR="0" wp14:anchorId="72900F92" wp14:editId="1BB24482">
-            <wp:extent cx="418289" cy="457200"/>
-            <wp:effectExtent l="0" t="0" r="1270" b="0"/>
-            <wp:docPr id="64" name="Picture 64"/>
+          <wp:inline distT="0" distB="0" distL="0" distR="0" wp14:anchorId="7ADE3D44" wp14:editId="1AE19BA0">
+            <wp:extent cx="311285" cy="389107"/>
+            <wp:effectExtent l="0" t="0" r="0" b="5080"/>
+            <wp:docPr id="5" name="Picture 5"/>
             <wp:cNvGraphicFramePr>
               <a:graphicFrameLocks xmlns:a="http://schemas.openxmlformats.org/drawingml/2006/main" noChangeAspect="1"/>
             </wp:cNvGraphicFramePr>
@@ -523,24 +509,24 @@
               <a:graphicData uri="http://schemas.openxmlformats.org/drawingml/2006/picture">
                 <pic:pic xmlns:pic="http://schemas.openxmlformats.org/drawingml/2006/picture">
                   <pic:nvPicPr>
-                    <pic:cNvPr id="60" name="froala.png"/>
+                    <pic:cNvPr id="1" name="summernote-editor.png"/>
                     <pic:cNvPicPr/>
                   </pic:nvPicPr>
                   <pic:blipFill rotWithShape="1">
-                    <a:blip r:embed="rId4">
+                    <a:blip r:embed="rId6">
                       <a:extLst>
                         <a:ext uri="{28A0092B-C50C-407E-A947-70E740481C1C}">
                           <a14:useLocalDpi xmlns:a14="http://schemas.microsoft.com/office/drawing/2010/main" val="0"/>
                         </a:ext>
                       </a:extLst>
                     </a:blip>
-                    <a:srcRect l="23777" r="68916" b="63396"/>
+                    <a:srcRect l="25332" t="575" r="68662" b="76418"/>
                     <a:stretch/>
                   </pic:blipFill>
                   <pic:spPr bwMode="auto">
                     <a:xfrm>
                       <a:off x="0" y="0"/>
-                      <a:ext cx="418502" cy="457432"/>
+                      <a:ext cx="313575" cy="391969"/>
                     </a:xfrm>
                     <a:prstGeom prst="rect">
                       <a:avLst/>
@@ -563,14 +549,7 @@
     </w:p>
     <w:p>
       <w:pPr>
-        <w:rPr>
-          <w:sz w:val="22"/>
-          <w:szCs w:val="22"/>
-        </w:rPr>
-      </w:pPr>
-    </w:p>
-    <w:p>
-      <w:pPr>
+        <w:ind w:firstLine="720"/>
         <w:rPr>
           <w:sz w:val="22"/>
           <w:szCs w:val="22"/>
@@ -602,21 +581,11 @@
     </w:p>
     <w:p>
       <w:pPr>
-        <w:rPr>
-          <w:sz w:val="22"/>
-          <w:szCs w:val="22"/>
-        </w:rPr>
-      </w:pPr>
-      <w:r>
-        <w:rPr>
-          <w:sz w:val="22"/>
-          <w:szCs w:val="22"/>
-        </w:rPr>
-        <w:br w:type="page"/>
-      </w:r>
-    </w:p>
-    <w:p>
-      <w:pPr>
+        <w:pStyle w:val="ListParagraph"/>
+        <w:numPr>
+          <w:ilvl w:val="0"/>
+          <w:numId w:val="1"/>
+        </w:numPr>
         <w:rPr>
           <w:sz w:val="22"/>
           <w:szCs w:val="22"/>
@@ -628,12 +597,11 @@
           <w:sz w:val="22"/>
           <w:szCs w:val="22"/>
         </w:rPr>
-        <w:lastRenderedPageBreak/>
         <w:drawing>
-          <wp:inline distT="0" distB="0" distL="0" distR="0" wp14:anchorId="20FAFB6E" wp14:editId="578C7A62">
-            <wp:extent cx="428017" cy="466928"/>
-            <wp:effectExtent l="0" t="0" r="3810" b="3175"/>
-            <wp:docPr id="65" name="Picture 65"/>
+          <wp:inline distT="0" distB="0" distL="0" distR="0" wp14:anchorId="627F2134" wp14:editId="65D61721">
+            <wp:extent cx="301557" cy="369651"/>
+            <wp:effectExtent l="0" t="0" r="3810" b="0"/>
+            <wp:docPr id="7" name="Picture 7"/>
             <wp:cNvGraphicFramePr>
               <a:graphicFrameLocks xmlns:a="http://schemas.openxmlformats.org/drawingml/2006/main" noChangeAspect="1"/>
             </wp:cNvGraphicFramePr>
@@ -641,24 +609,24 @@
               <a:graphicData uri="http://schemas.openxmlformats.org/drawingml/2006/picture">
                 <pic:pic xmlns:pic="http://schemas.openxmlformats.org/drawingml/2006/picture">
                   <pic:nvPicPr>
-                    <pic:cNvPr id="60" name="froala.png"/>
+                    <pic:cNvPr id="6" name="summernote-editor.png"/>
                     <pic:cNvPicPr/>
                   </pic:nvPicPr>
                   <pic:blipFill rotWithShape="1">
-                    <a:blip r:embed="rId4">
+                    <a:blip r:embed="rId5">
                       <a:extLst>
                         <a:ext uri="{28A0092B-C50C-407E-A947-70E740481C1C}">
                           <a14:useLocalDpi xmlns:a14="http://schemas.microsoft.com/office/drawing/2010/main" val="0"/>
                         </a:ext>
                       </a:extLst>
                     </a:blip>
-                    <a:srcRect l="30910" r="61609" b="62594"/>
+                    <a:srcRect l="26742" r="66929" b="76051"/>
                     <a:stretch/>
                   </pic:blipFill>
                   <pic:spPr bwMode="auto">
                     <a:xfrm>
                       <a:off x="0" y="0"/>
-                      <a:ext cx="428494" cy="467448"/>
+                      <a:ext cx="303019" cy="371443"/>
                     </a:xfrm>
                     <a:prstGeom prst="rect">
                       <a:avLst/>
@@ -681,187 +649,7 @@
     </w:p>
     <w:p>
       <w:pPr>
-        <w:rPr>
-          <w:sz w:val="22"/>
-          <w:szCs w:val="22"/>
-        </w:rPr>
-      </w:pPr>
-    </w:p>
-    <w:p>
-      <w:pPr>
-        <w:rPr>
-          <w:sz w:val="22"/>
-          <w:szCs w:val="22"/>
-        </w:rPr>
-      </w:pPr>
-      <w:r>
-        <w:rPr>
-          <w:sz w:val="22"/>
-          <w:szCs w:val="22"/>
-        </w:rPr>
-        <w:t>Use this to link to another website.  Clicking this will show this:</w:t>
-      </w:r>
-    </w:p>
-    <w:p>
-      <w:pPr>
-        <w:rPr>
-          <w:sz w:val="22"/>
-          <w:szCs w:val="22"/>
-        </w:rPr>
-      </w:pPr>
-    </w:p>
-    <w:p>
-      <w:pPr>
-        <w:rPr>
-          <w:sz w:val="22"/>
-          <w:szCs w:val="22"/>
-        </w:rPr>
-      </w:pPr>
-      <w:r>
-        <w:rPr>
-          <w:noProof/>
-          <w:sz w:val="22"/>
-          <w:szCs w:val="22"/>
-        </w:rPr>
-        <w:drawing>
-          <wp:inline distT="0" distB="0" distL="0" distR="0" wp14:anchorId="433FF01F" wp14:editId="06EBAC08">
-            <wp:extent cx="2237362" cy="1592085"/>
-            <wp:effectExtent l="0" t="0" r="0" b="0"/>
-            <wp:docPr id="66" name="Picture 66"/>
-            <wp:cNvGraphicFramePr>
-              <a:graphicFrameLocks xmlns:a="http://schemas.openxmlformats.org/drawingml/2006/main" noChangeAspect="1"/>
-            </wp:cNvGraphicFramePr>
-            <a:graphic xmlns:a="http://schemas.openxmlformats.org/drawingml/2006/main">
-              <a:graphicData uri="http://schemas.openxmlformats.org/drawingml/2006/picture">
-                <pic:pic xmlns:pic="http://schemas.openxmlformats.org/drawingml/2006/picture">
-                  <pic:nvPicPr>
-                    <pic:cNvPr id="66" name="hyperlink-froala.png"/>
-                    <pic:cNvPicPr/>
-                  </pic:nvPicPr>
-                  <pic:blipFill>
-                    <a:blip r:embed="rId5">
-                      <a:extLst>
-                        <a:ext uri="{28A0092B-C50C-407E-A947-70E740481C1C}">
-                          <a14:useLocalDpi xmlns:a14="http://schemas.microsoft.com/office/drawing/2010/main" val="0"/>
-                        </a:ext>
-                      </a:extLst>
-                    </a:blip>
-                    <a:stretch>
-                      <a:fillRect/>
-                    </a:stretch>
-                  </pic:blipFill>
-                  <pic:spPr>
-                    <a:xfrm>
-                      <a:off x="0" y="0"/>
-                      <a:ext cx="2247810" cy="1599520"/>
-                    </a:xfrm>
-                    <a:prstGeom prst="rect">
-                      <a:avLst/>
-                    </a:prstGeom>
-                  </pic:spPr>
-                </pic:pic>
-              </a:graphicData>
-            </a:graphic>
-          </wp:inline>
-        </w:drawing>
-      </w:r>
-    </w:p>
-    <w:p>
-      <w:pPr>
-        <w:rPr>
-          <w:sz w:val="22"/>
-          <w:szCs w:val="22"/>
-        </w:rPr>
-      </w:pPr>
-    </w:p>
-    <w:p>
-      <w:pPr>
-        <w:rPr>
-          <w:sz w:val="22"/>
-          <w:szCs w:val="22"/>
-        </w:rPr>
-      </w:pPr>
-      <w:r>
-        <w:rPr>
-          <w:noProof/>
-          <w:sz w:val="22"/>
-          <w:szCs w:val="22"/>
-        </w:rPr>
-        <w:drawing>
-          <wp:inline distT="0" distB="0" distL="0" distR="0" wp14:anchorId="1A336F6C" wp14:editId="424644C5">
-            <wp:extent cx="428017" cy="476655"/>
-            <wp:effectExtent l="0" t="0" r="3810" b="6350"/>
-            <wp:docPr id="67" name="Picture 67"/>
-            <wp:cNvGraphicFramePr>
-              <a:graphicFrameLocks xmlns:a="http://schemas.openxmlformats.org/drawingml/2006/main" noChangeAspect="1"/>
-            </wp:cNvGraphicFramePr>
-            <a:graphic xmlns:a="http://schemas.openxmlformats.org/drawingml/2006/main">
-              <a:graphicData uri="http://schemas.openxmlformats.org/drawingml/2006/picture">
-                <pic:pic xmlns:pic="http://schemas.openxmlformats.org/drawingml/2006/picture">
-                  <pic:nvPicPr>
-                    <pic:cNvPr id="60" name="froala.png"/>
-                    <pic:cNvPicPr/>
-                  </pic:nvPicPr>
-                  <pic:blipFill rotWithShape="1">
-                    <a:blip r:embed="rId4">
-                      <a:extLst>
-                        <a:ext uri="{28A0092B-C50C-407E-A947-70E740481C1C}">
-                          <a14:useLocalDpi xmlns:a14="http://schemas.microsoft.com/office/drawing/2010/main" val="0"/>
-                        </a:ext>
-                      </a:extLst>
-                    </a:blip>
-                    <a:srcRect l="38383" r="54139" b="61828"/>
-                    <a:stretch/>
-                  </pic:blipFill>
-                  <pic:spPr bwMode="auto">
-                    <a:xfrm>
-                      <a:off x="0" y="0"/>
-                      <a:ext cx="428353" cy="477030"/>
-                    </a:xfrm>
-                    <a:prstGeom prst="rect">
-                      <a:avLst/>
-                    </a:prstGeom>
-                    <a:ln>
-                      <a:noFill/>
-                    </a:ln>
-                    <a:extLst>
-                      <a:ext uri="{53640926-AAD7-44D8-BBD7-CCE9431645EC}">
-                        <a14:shadowObscured xmlns:a14="http://schemas.microsoft.com/office/drawing/2010/main"/>
-                      </a:ext>
-                    </a:extLst>
-                  </pic:spPr>
-                </pic:pic>
-              </a:graphicData>
-            </a:graphic>
-          </wp:inline>
-        </w:drawing>
-      </w:r>
-    </w:p>
-    <w:p>
-      <w:pPr>
-        <w:rPr>
-          <w:sz w:val="22"/>
-          <w:szCs w:val="22"/>
-        </w:rPr>
-      </w:pPr>
-    </w:p>
-    <w:p>
-      <w:pPr>
-        <w:rPr>
-          <w:sz w:val="22"/>
-          <w:szCs w:val="22"/>
-        </w:rPr>
-      </w:pPr>
-      <w:r>
-        <w:rPr>
-          <w:sz w:val="22"/>
-          <w:szCs w:val="22"/>
-        </w:rPr>
-        <w:t>This will add a horizontal line, that will appear like the lines on the events section:</w:t>
-      </w:r>
-    </w:p>
-    <w:p>
-      <w:pPr>
+        <w:ind w:firstLine="720"/>
         <w:rPr>
           <w:sz w:val="22"/>
           <w:szCs w:val="22"/>
@@ -876,16 +664,16 @@
         <mc:AlternateContent>
           <mc:Choice Requires="wps">
             <w:drawing>
-              <wp:anchor distT="0" distB="0" distL="114300" distR="114300" simplePos="0" relativeHeight="251659264" behindDoc="0" locked="0" layoutInCell="1" allowOverlap="1" wp14:anchorId="1CC91ECC" wp14:editId="6AAF3ACB">
+              <wp:anchor distT="0" distB="0" distL="114300" distR="114300" simplePos="0" relativeHeight="251659264" behindDoc="0" locked="0" layoutInCell="1" allowOverlap="1" wp14:anchorId="1CC91ECC" wp14:editId="02CBFB55">
                 <wp:simplePos x="0" y="0"/>
                 <wp:positionH relativeFrom="column">
-                  <wp:posOffset>651753</wp:posOffset>
+                  <wp:posOffset>910616</wp:posOffset>
                 </wp:positionH>
                 <wp:positionV relativeFrom="paragraph">
-                  <wp:posOffset>27291</wp:posOffset>
+                  <wp:posOffset>150509</wp:posOffset>
                 </wp:positionV>
-                <wp:extent cx="544749" cy="457200"/>
-                <wp:effectExtent l="25400" t="0" r="14605" b="38100"/>
+                <wp:extent cx="674992" cy="515363"/>
+                <wp:effectExtent l="25400" t="0" r="11430" b="31115"/>
                 <wp:wrapNone/>
                 <wp:docPr id="69" name="Straight Arrow Connector 69"/>
                 <wp:cNvGraphicFramePr/>
@@ -896,7 +684,7 @@
                       <wps:spPr>
                         <a:xfrm flipH="1">
                           <a:off x="0" y="0"/>
-                          <a:ext cx="544749" cy="457200"/>
+                          <a:ext cx="674992" cy="515363"/>
                         </a:xfrm>
                         <a:prstGeom prst="straightConnector1">
                           <a:avLst/>
@@ -923,25 +711,47 @@
                     </wps:wsp>
                   </a:graphicData>
                 </a:graphic>
+                <wp14:sizeRelH relativeFrom="margin">
+                  <wp14:pctWidth>0</wp14:pctWidth>
+                </wp14:sizeRelH>
+                <wp14:sizeRelV relativeFrom="margin">
+                  <wp14:pctHeight>0</wp14:pctHeight>
+                </wp14:sizeRelV>
               </wp:anchor>
             </w:drawing>
           </mc:Choice>
           <mc:Fallback>
             <w:pict>
-              <v:shapetype w14:anchorId="194F10D3" id="_x0000_t32" coordsize="21600,21600" o:spt="32" o:oned="t" path="m,l21600,21600e" filled="f">
+              <v:shapetype w14:anchorId="36594F43" id="_x0000_t32" coordsize="21600,21600" o:spt="32" o:oned="t" path="m,l21600,21600e" filled="f">
                 <v:path arrowok="t" fillok="f" o:connecttype="none"/>
                 <o:lock v:ext="edit" shapetype="t"/>
               </v:shapetype>
-              <v:shape id="Straight Arrow Connector 69" o:spid="_x0000_s1026" type="#_x0000_t32" style="position:absolute;margin-left:51.3pt;margin-top:2.15pt;width:42.9pt;height:36pt;flip:x;z-index:251659264;visibility:visible;mso-wrap-style:square;mso-wrap-distance-left:9pt;mso-wrap-distance-top:0;mso-wrap-distance-right:9pt;mso-wrap-distance-bottom:0;mso-position-horizontal:absolute;mso-position-horizontal-relative:text;mso-position-vertical:absolute;mso-position-vertical-relative:text" o:gfxdata="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" strokecolor="#4472c4 [3204]" strokeweight=".5pt">
+              <v:shape id="Straight Arrow Connector 69" o:spid="_x0000_s1026" type="#_x0000_t32" style="position:absolute;margin-left:71.7pt;margin-top:11.85pt;width:53.15pt;height:40.6pt;flip:x;z-index:251659264;visibility:visible;mso-wrap-style:square;mso-width-percent:0;mso-height-percent:0;mso-wrap-distance-left:9pt;mso-wrap-distance-top:0;mso-wrap-distance-right:9pt;mso-wrap-distance-bottom:0;mso-position-horizontal:absolute;mso-position-horizontal-relative:text;mso-position-vertical:absolute;mso-position-vertical-relative:text;mso-width-percent:0;mso-height-percent:0;mso-width-relative:margin;mso-height-relative:margin" o:gfxdata="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" strokecolor="#4472c4 [3204]" strokeweight=".5pt">
                 <v:stroke endarrow="block" joinstyle="miter"/>
               </v:shape>
             </w:pict>
           </mc:Fallback>
         </mc:AlternateContent>
       </w:r>
-    </w:p>
-    <w:p>
-      <w:pPr>
+      <w:r>
+        <w:rPr>
+          <w:sz w:val="22"/>
+          <w:szCs w:val="22"/>
+        </w:rPr>
+        <w:t>This will add a horizontal line, that will appear like the lines on the events section:</w:t>
+      </w:r>
+    </w:p>
+    <w:p>
+      <w:pPr>
+        <w:rPr>
+          <w:sz w:val="22"/>
+          <w:szCs w:val="22"/>
+        </w:rPr>
+      </w:pPr>
+    </w:p>
+    <w:p>
+      <w:pPr>
+        <w:ind w:firstLine="720"/>
         <w:rPr>
           <w:sz w:val="22"/>
           <w:szCs w:val="22"/>
@@ -969,7 +779,7 @@
                     <pic:cNvPicPr/>
                   </pic:nvPicPr>
                   <pic:blipFill>
-                    <a:blip r:embed="rId6">
+                    <a:blip r:embed="rId7">
                       <a:extLst>
                         <a:ext uri="{28A0092B-C50C-407E-A947-70E740481C1C}">
                           <a14:useLocalDpi xmlns:a14="http://schemas.microsoft.com/office/drawing/2010/main" val="0"/>
@@ -1011,191 +821,24 @@
           <w:szCs w:val="22"/>
         </w:rPr>
       </w:pPr>
-      <w:r>
-        <w:rPr>
-          <w:noProof/>
-          <w:sz w:val="22"/>
-          <w:szCs w:val="22"/>
-        </w:rPr>
-        <w:drawing>
-          <wp:inline distT="0" distB="0" distL="0" distR="0" wp14:anchorId="57CBDEB1" wp14:editId="432B0611">
-            <wp:extent cx="379379" cy="466927"/>
-            <wp:effectExtent l="0" t="0" r="1905" b="3175"/>
-            <wp:docPr id="72" name="Picture 72"/>
-            <wp:cNvGraphicFramePr>
-              <a:graphicFrameLocks xmlns:a="http://schemas.openxmlformats.org/drawingml/2006/main" noChangeAspect="1"/>
-            </wp:cNvGraphicFramePr>
-            <a:graphic xmlns:a="http://schemas.openxmlformats.org/drawingml/2006/main">
-              <a:graphicData uri="http://schemas.openxmlformats.org/drawingml/2006/picture">
-                <pic:pic xmlns:pic="http://schemas.openxmlformats.org/drawingml/2006/picture">
-                  <pic:nvPicPr>
-                    <pic:cNvPr id="60" name="froala.png"/>
-                    <pic:cNvPicPr/>
-                  </pic:nvPicPr>
-                  <pic:blipFill rotWithShape="1">
-                    <a:blip r:embed="rId4">
-                      <a:extLst>
-                        <a:ext uri="{28A0092B-C50C-407E-A947-70E740481C1C}">
-                          <a14:useLocalDpi xmlns:a14="http://schemas.microsoft.com/office/drawing/2010/main" val="0"/>
-                        </a:ext>
-                      </a:extLst>
-                    </a:blip>
-                    <a:srcRect l="46705" r="46668" b="62617"/>
-                    <a:stretch/>
-                  </pic:blipFill>
-                  <pic:spPr bwMode="auto">
-                    <a:xfrm>
-                      <a:off x="0" y="0"/>
-                      <a:ext cx="379572" cy="467164"/>
-                    </a:xfrm>
-                    <a:prstGeom prst="rect">
-                      <a:avLst/>
-                    </a:prstGeom>
-                    <a:ln>
-                      <a:noFill/>
-                    </a:ln>
-                    <a:extLst>
-                      <a:ext uri="{53640926-AAD7-44D8-BBD7-CCE9431645EC}">
-                        <a14:shadowObscured xmlns:a14="http://schemas.microsoft.com/office/drawing/2010/main"/>
-                      </a:ext>
-                    </a:extLst>
-                  </pic:spPr>
-                </pic:pic>
-              </a:graphicData>
-            </a:graphic>
-          </wp:inline>
-        </w:drawing>
-      </w:r>
-    </w:p>
-    <w:p>
-      <w:pPr>
-        <w:rPr>
-          <w:sz w:val="22"/>
-          <w:szCs w:val="22"/>
-        </w:rPr>
-      </w:pPr>
-    </w:p>
-    <w:p>
-      <w:pPr>
-        <w:rPr>
-          <w:sz w:val="22"/>
-          <w:szCs w:val="22"/>
-        </w:rPr>
-      </w:pPr>
-      <w:r>
-        <w:rPr>
-          <w:sz w:val="22"/>
-          <w:szCs w:val="22"/>
-        </w:rPr>
-        <w:t>This will show a list of shortcuts that may come in handy.</w:t>
-      </w:r>
-    </w:p>
-    <w:p>
-      <w:pPr>
-        <w:rPr>
-          <w:sz w:val="22"/>
-          <w:szCs w:val="22"/>
-        </w:rPr>
-      </w:pPr>
-    </w:p>
-    <w:p>
-      <w:pPr>
-        <w:rPr>
-          <w:sz w:val="22"/>
-          <w:szCs w:val="22"/>
-        </w:rPr>
-      </w:pPr>
-      <w:r>
-        <w:rPr>
-          <w:noProof/>
-          <w:sz w:val="22"/>
-          <w:szCs w:val="22"/>
-        </w:rPr>
-        <w:drawing>
-          <wp:inline distT="0" distB="0" distL="0" distR="0" wp14:anchorId="649484E1" wp14:editId="30BA8940">
-            <wp:extent cx="466928" cy="447473"/>
-            <wp:effectExtent l="0" t="0" r="3175" b="0"/>
-            <wp:docPr id="73" name="Picture 73"/>
-            <wp:cNvGraphicFramePr>
-              <a:graphicFrameLocks xmlns:a="http://schemas.openxmlformats.org/drawingml/2006/main" noChangeAspect="1"/>
-            </wp:cNvGraphicFramePr>
-            <a:graphic xmlns:a="http://schemas.openxmlformats.org/drawingml/2006/main">
-              <a:graphicData uri="http://schemas.openxmlformats.org/drawingml/2006/picture">
-                <pic:pic xmlns:pic="http://schemas.openxmlformats.org/drawingml/2006/picture">
-                  <pic:nvPicPr>
-                    <pic:cNvPr id="60" name="froala.png"/>
-                    <pic:cNvPicPr/>
-                  </pic:nvPicPr>
-                  <pic:blipFill rotWithShape="1">
-                    <a:blip r:embed="rId4">
-                      <a:extLst>
-                        <a:ext uri="{28A0092B-C50C-407E-A947-70E740481C1C}">
-                          <a14:useLocalDpi xmlns:a14="http://schemas.microsoft.com/office/drawing/2010/main" val="0"/>
-                        </a:ext>
-                      </a:extLst>
-                    </a:blip>
-                    <a:srcRect l="53498" r="38345" b="64170"/>
-                    <a:stretch/>
-                  </pic:blipFill>
-                  <pic:spPr bwMode="auto">
-                    <a:xfrm>
-                      <a:off x="0" y="0"/>
-                      <a:ext cx="467226" cy="447758"/>
-                    </a:xfrm>
-                    <a:prstGeom prst="rect">
-                      <a:avLst/>
-                    </a:prstGeom>
-                    <a:ln>
-                      <a:noFill/>
-                    </a:ln>
-                    <a:extLst>
-                      <a:ext uri="{53640926-AAD7-44D8-BBD7-CCE9431645EC}">
-                        <a14:shadowObscured xmlns:a14="http://schemas.microsoft.com/office/drawing/2010/main"/>
-                      </a:ext>
-                    </a:extLst>
-                  </pic:spPr>
-                </pic:pic>
-              </a:graphicData>
-            </a:graphic>
-          </wp:inline>
-        </w:drawing>
-      </w:r>
-    </w:p>
-    <w:p>
-      <w:pPr>
-        <w:rPr>
-          <w:sz w:val="22"/>
-          <w:szCs w:val="22"/>
-        </w:rPr>
-      </w:pPr>
-    </w:p>
-    <w:p>
-      <w:pPr>
-        <w:rPr>
-          <w:sz w:val="22"/>
-          <w:szCs w:val="22"/>
-        </w:rPr>
-      </w:pPr>
-      <w:r>
-        <w:rPr>
-          <w:sz w:val="22"/>
-          <w:szCs w:val="22"/>
-        </w:rPr>
-        <w:t>This will change the view from a normal text view to a code view (this will not be needed – just ignore it).</w:t>
-      </w:r>
-    </w:p>
-    <w:p>
-      <w:pPr>
-        <w:rPr>
-          <w:sz w:val="22"/>
-          <w:szCs w:val="22"/>
-        </w:rPr>
-      </w:pPr>
-    </w:p>
-    <w:p>
-      <w:bookmarkStart w:id="0" w:name="_GoBack"/>
-      <w:bookmarkEnd w:id="0"/>
-    </w:p>
+    </w:p>
+    <w:p>
+      <w:pPr>
+        <w:rPr>
+          <w:sz w:val="22"/>
+          <w:szCs w:val="22"/>
+        </w:rPr>
+      </w:pPr>
+    </w:p>
+    <w:p>
+      <w:pPr>
+        <w:rPr>
+          <w:sz w:val="22"/>
+          <w:szCs w:val="22"/>
+        </w:rPr>
+      </w:pPr>
+    </w:p>
+    <w:p/>
     <w:sectPr>
       <w:pgSz w:w="11900" w:h="16840"/>
       <w:pgMar w:top="1440" w:right="1440" w:bottom="1440" w:left="1440" w:header="720" w:footer="720" w:gutter="0"/>
@@ -1204,6 +847,103 @@
     </w:sectPr>
   </w:body>
 </w:document>
+</file>
+
+<file path=word/numbering.xml><?xml version="1.0" encoding="utf-8"?>
+<w:numbering xmlns:wpc="http://schemas.microsoft.com/office/word/2010/wordprocessingCanvas" xmlns:cx="http://schemas.microsoft.com/office/drawing/2014/chartex" xmlns:cx1="http://schemas.microsoft.com/office/drawing/2015/9/8/chartex" xmlns:cx2="http://schemas.microsoft.com/office/drawing/2015/10/21/chartex" xmlns:cx3="http://schemas.microsoft.com/office/drawing/2016/5/9/chartex" xmlns:cx4="http://schemas.microsoft.com/office/drawing/2016/5/10/chartex" xmlns:cx5="http://schemas.microsoft.com/office/drawing/2016/5/11/chartex" xmlns:cx6="http://schemas.microsoft.com/office/drawing/2016/5/12/chartex" xmlns:cx7="http://schemas.microsoft.com/office/drawing/2016/5/13/chartex" xmlns:cx8="http://schemas.microsoft.com/office/drawing/2016/5/14/chartex" xmlns:mc="http://schemas.openxmlformats.org/markup-compatibility/2006" xmlns:aink="http://schemas.microsoft.com/office/drawing/2016/ink" xmlns:am3d="http://schemas.microsoft.com/office/drawing/2017/model3d" xmlns:o="urn:schemas-microsoft-com:office:office" xmlns:r="http://schemas.openxmlformats.org/officeDocument/2006/relationships" xmlns:m="http://schemas.openxmlformats.org/officeDocument/2006/math" xmlns:v="urn:schemas-microsoft-com:vml" xmlns:wp14="http://schemas.microsoft.com/office/word/2010/wordprocessingDrawing" xmlns:wp="http://schemas.openxmlformats.org/drawingml/2006/wordprocessingDrawing" xmlns:w10="urn:schemas-microsoft-com:office:word" xmlns:w="http://schemas.openxmlformats.org/wordprocessingml/2006/main" xmlns:w14="http://schemas.microsoft.com/office/word/2010/wordml" xmlns:w15="http://schemas.microsoft.com/office/word/2012/wordml" xmlns:w16cid="http://schemas.microsoft.com/office/word/2016/wordml/cid" xmlns:w16se="http://schemas.microsoft.com/office/word/2015/wordml/symex" xmlns:wpg="http://schemas.microsoft.com/office/word/2010/wordprocessingGroup" xmlns:wpi="http://schemas.microsoft.com/office/word/2010/wordprocessingInk" xmlns:wne="http://schemas.microsoft.com/office/word/2006/wordml" xmlns:wps="http://schemas.microsoft.com/office/word/2010/wordprocessingShape" mc:Ignorable="w14 w15 w16se w16cid wp14">
+  <w:abstractNum w:abstractNumId="0" w15:restartNumberingAfterBreak="0">
+    <w:nsid w:val="5088298F"/>
+    <w:multiLevelType w:val="hybridMultilevel"/>
+    <w:tmpl w:val="4EA80DD8"/>
+    <w:lvl w:ilvl="0" w:tplc="0409000F">
+      <w:start w:val="1"/>
+      <w:numFmt w:val="decimal"/>
+      <w:lvlText w:val="%1."/>
+      <w:lvlJc w:val="left"/>
+      <w:pPr>
+        <w:ind w:left="720" w:hanging="360"/>
+      </w:pPr>
+      <w:rPr>
+        <w:rFonts w:hint="default"/>
+      </w:rPr>
+    </w:lvl>
+    <w:lvl w:ilvl="1" w:tplc="04090019" w:tentative="1">
+      <w:start w:val="1"/>
+      <w:numFmt w:val="lowerLetter"/>
+      <w:lvlText w:val="%2."/>
+      <w:lvlJc w:val="left"/>
+      <w:pPr>
+        <w:ind w:left="1440" w:hanging="360"/>
+      </w:pPr>
+    </w:lvl>
+    <w:lvl w:ilvl="2" w:tplc="0409001B" w:tentative="1">
+      <w:start w:val="1"/>
+      <w:numFmt w:val="lowerRoman"/>
+      <w:lvlText w:val="%3."/>
+      <w:lvlJc w:val="right"/>
+      <w:pPr>
+        <w:ind w:left="2160" w:hanging="180"/>
+      </w:pPr>
+    </w:lvl>
+    <w:lvl w:ilvl="3" w:tplc="0409000F" w:tentative="1">
+      <w:start w:val="1"/>
+      <w:numFmt w:val="decimal"/>
+      <w:lvlText w:val="%4."/>
+      <w:lvlJc w:val="left"/>
+      <w:pPr>
+        <w:ind w:left="2880" w:hanging="360"/>
+      </w:pPr>
+    </w:lvl>
+    <w:lvl w:ilvl="4" w:tplc="04090019" w:tentative="1">
+      <w:start w:val="1"/>
+      <w:numFmt w:val="lowerLetter"/>
+      <w:lvlText w:val="%5."/>
+      <w:lvlJc w:val="left"/>
+      <w:pPr>
+        <w:ind w:left="3600" w:hanging="360"/>
+      </w:pPr>
+    </w:lvl>
+    <w:lvl w:ilvl="5" w:tplc="0409001B" w:tentative="1">
+      <w:start w:val="1"/>
+      <w:numFmt w:val="lowerRoman"/>
+      <w:lvlText w:val="%6."/>
+      <w:lvlJc w:val="right"/>
+      <w:pPr>
+        <w:ind w:left="4320" w:hanging="180"/>
+      </w:pPr>
+    </w:lvl>
+    <w:lvl w:ilvl="6" w:tplc="0409000F" w:tentative="1">
+      <w:start w:val="1"/>
+      <w:numFmt w:val="decimal"/>
+      <w:lvlText w:val="%7."/>
+      <w:lvlJc w:val="left"/>
+      <w:pPr>
+        <w:ind w:left="5040" w:hanging="360"/>
+      </w:pPr>
+    </w:lvl>
+    <w:lvl w:ilvl="7" w:tplc="04090019" w:tentative="1">
+      <w:start w:val="1"/>
+      <w:numFmt w:val="lowerLetter"/>
+      <w:lvlText w:val="%8."/>
+      <w:lvlJc w:val="left"/>
+      <w:pPr>
+        <w:ind w:left="5760" w:hanging="360"/>
+      </w:pPr>
+    </w:lvl>
+    <w:lvl w:ilvl="8" w:tplc="0409001B" w:tentative="1">
+      <w:start w:val="1"/>
+      <w:numFmt w:val="lowerRoman"/>
+      <w:lvlText w:val="%9."/>
+      <w:lvlJc w:val="right"/>
+      <w:pPr>
+        <w:ind w:left="6480" w:hanging="180"/>
+      </w:pPr>
+    </w:lvl>
+  </w:abstractNum>
+  <w:num w:numId="1">
+    <w:abstractNumId w:val="0"/>
+  </w:num>
+</w:numbering>
 </file>
 
 <file path=word/styles.xml><?xml version="1.0" encoding="utf-8"?>
@@ -1325,6 +1065,7 @@
     <w:lsdException w:name="HTML Sample" w:semiHidden="1" w:unhideWhenUsed="1"/>
     <w:lsdException w:name="HTML Typewriter" w:semiHidden="1" w:unhideWhenUsed="1"/>
     <w:lsdException w:name="HTML Variable" w:semiHidden="1" w:unhideWhenUsed="1"/>
+    <w:lsdException w:name="Normal Table" w:semiHidden="1" w:unhideWhenUsed="1"/>
     <w:lsdException w:name="annotation subject" w:semiHidden="1" w:unhideWhenUsed="1"/>
     <w:lsdException w:name="No List" w:semiHidden="1" w:unhideWhenUsed="1"/>
     <w:lsdException w:name="Outline List 1" w:semiHidden="1" w:unhideWhenUsed="1"/>
@@ -1371,8 +1112,10 @@
     <w:lsdException w:name="Table Subtle 2" w:semiHidden="1" w:unhideWhenUsed="1"/>
     <w:lsdException w:name="Table Web 1" w:semiHidden="1" w:unhideWhenUsed="1"/>
     <w:lsdException w:name="Table Web 2" w:semiHidden="1" w:unhideWhenUsed="1"/>
+    <w:lsdException w:name="Table Web 3" w:semiHidden="1" w:unhideWhenUsed="1"/>
     <w:lsdException w:name="Balloon Text" w:semiHidden="1" w:unhideWhenUsed="1"/>
     <w:lsdException w:name="Table Grid" w:uiPriority="39"/>
+    <w:lsdException w:name="Table Theme" w:semiHidden="1" w:unhideWhenUsed="1"/>
     <w:lsdException w:name="Placeholder Text" w:semiHidden="1"/>
     <w:lsdException w:name="No Spacing" w:uiPriority="1" w:qFormat="1"/>
     <w:lsdException w:name="Light Shading" w:uiPriority="60"/>
@@ -1686,6 +1429,17 @@
       <w:szCs w:val="18"/>
     </w:rPr>
   </w:style>
+  <w:style w:type="paragraph" w:styleId="ListParagraph">
+    <w:name w:val="List Paragraph"/>
+    <w:basedOn w:val="Normal"/>
+    <w:uiPriority w:val="34"/>
+    <w:qFormat/>
+    <w:rsid w:val="000C2572"/>
+    <w:pPr>
+      <w:ind w:left="720"/>
+      <w:contextualSpacing/>
+    </w:pPr>
+  </w:style>
 </w:styles>
 </file>
 

</xml_diff>